<commit_message>
Completed ex2. Started ex3
</commit_message>
<xml_diff>
--- a/ex2.docx
+++ b/ex2.docx
@@ -18,479 +18,580 @@
           <w:szCs w:val="28"/>
           <w:lang w:val="en-US"/>
         </w:rPr>
-        <w:t xml:space="preserve">ENSF 338 Lab </w:t>
-      </w:r>
-      <w:r>
+        <w:t>ENSF 338 Lab 4</w:t>
+      </w:r>
+    </w:p>
+    <w:p>
+      <w:pPr>
         <w:rPr>
           <w:rFonts w:ascii="Aptos" w:hAnsi="Aptos" w:cstheme="majorHAnsi"/>
           <w:sz w:val="28"/>
           <w:szCs w:val="28"/>
           <w:lang w:val="en-US"/>
         </w:rPr>
-        <w:t>4</w:t>
-      </w:r>
-    </w:p>
-    <w:p>
-      <w:pPr>
+      </w:pPr>
+      <w:r>
         <w:rPr>
           <w:rFonts w:ascii="Aptos" w:hAnsi="Aptos" w:cstheme="majorHAnsi"/>
           <w:sz w:val="28"/>
           <w:szCs w:val="28"/>
           <w:lang w:val="en-US"/>
         </w:rPr>
-      </w:pPr>
-      <w:r>
-        <w:rPr>
-          <w:rFonts w:ascii="Aptos" w:hAnsi="Aptos" w:cstheme="majorHAnsi"/>
-          <w:sz w:val="28"/>
-          <w:szCs w:val="28"/>
-          <w:lang w:val="en-US"/>
-        </w:rPr>
         <w:t>Group 35</w:t>
       </w:r>
     </w:p>
     <w:p>
       <w:pPr>
-        <w:rPr>
-          <w:rFonts w:ascii="Aptos" w:hAnsi="Aptos" w:cstheme="majorHAnsi"/>
-          <w:sz w:val="28"/>
-          <w:szCs w:val="28"/>
-          <w:lang w:val="en-US"/>
-        </w:rPr>
-      </w:pPr>
-      <w:r>
-        <w:rPr>
-          <w:rFonts w:ascii="Aptos" w:hAnsi="Aptos" w:cstheme="majorHAnsi"/>
-          <w:sz w:val="28"/>
-          <w:szCs w:val="28"/>
-          <w:lang w:val="en-US"/>
-        </w:rPr>
-        <w:t xml:space="preserve">Exercise </w:t>
-      </w:r>
-      <w:r>
-        <w:rPr>
-          <w:rFonts w:ascii="Aptos" w:hAnsi="Aptos" w:cstheme="majorHAnsi"/>
-          <w:sz w:val="28"/>
-          <w:szCs w:val="28"/>
-          <w:lang w:val="en-US"/>
-        </w:rPr>
-        <w:t>2</w:t>
-      </w:r>
-      <w:r>
         <w:rPr>
           <w:rFonts w:ascii="Aptos" w:eastAsia="Times New Roman" w:hAnsi="Aptos" w:cstheme="majorHAnsi"/>
           <w:color w:val="CCCCCC"/>
           <w:kern w:val="0"/>
           <w:sz w:val="21"/>
           <w:szCs w:val="21"/>
-          <w:lang w:eastAsia="en-CA"/>
+          <w:lang w:val="en-US" w:eastAsia="en-CA"/>
           <w14:ligatures w14:val="none"/>
         </w:rPr>
-        <w:t xml:space="preserve">  </w:t>
-      </w:r>
-    </w:p>
-    <w:p>
-      <w:pPr>
-        <w:rPr>
-          <w:rFonts w:asciiTheme="majorHAnsi" w:hAnsiTheme="majorHAnsi" w:cstheme="majorHAnsi"/>
-          <w:sz w:val="32"/>
-          <w:szCs w:val="32"/>
-          <w:lang w:val="en-US"/>
-        </w:rPr>
-      </w:pPr>
-      <w:r>
-        <w:rPr>
-          <w:rFonts w:asciiTheme="majorHAnsi" w:hAnsiTheme="majorHAnsi" w:cstheme="majorHAnsi"/>
-          <w:sz w:val="32"/>
-          <w:szCs w:val="32"/>
-          <w:lang w:val="en-US"/>
-        </w:rPr>
-        <w:t>1</w:t>
-      </w:r>
-      <w:r>
-        <w:rPr>
-          <w:rFonts w:asciiTheme="majorHAnsi" w:hAnsiTheme="majorHAnsi" w:cstheme="majorHAnsi"/>
-          <w:sz w:val="32"/>
-          <w:szCs w:val="32"/>
-          <w:lang w:val="en-US"/>
-        </w:rPr>
-        <w:t xml:space="preserve">. </w:t>
-      </w:r>
-      <w:r>
-        <w:rPr>
-          <w:rFonts w:asciiTheme="majorHAnsi" w:hAnsiTheme="majorHAnsi" w:cstheme="majorHAnsi"/>
-          <w:sz w:val="32"/>
-          <w:szCs w:val="32"/>
-          <w:lang w:val="en-US"/>
-        </w:rPr>
-        <w:t>Explain the difference between an array size and capacity [0.2 pts]</w:t>
-      </w:r>
-    </w:p>
-    <w:p>
-      <w:pPr>
-        <w:rPr>
-          <w:lang w:val="en"/>
-        </w:rPr>
-      </w:pPr>
-      <w:r>
-        <w:rPr>
-          <w:lang w:val="en"/>
-        </w:rPr>
-        <w:t>The capacity is the total number of cells. The size is the number of cells</w:t>
-      </w:r>
-      <w:r>
-        <w:rPr>
-          <w:lang w:val="en"/>
-        </w:rPr>
-        <w:t>, “the elements”</w:t>
-      </w:r>
-      <w:r>
-        <w:rPr>
-          <w:lang w:val="en"/>
-        </w:rPr>
-        <w:t>.</w:t>
-      </w:r>
-    </w:p>
-    <w:p>
-      <w:pPr>
-        <w:rPr>
-          <w:lang w:val="en"/>
-        </w:rPr>
-      </w:pPr>
-    </w:p>
-    <w:p>
-      <w:pPr>
-        <w:rPr>
-          <w:lang w:val="en"/>
-        </w:rPr>
-      </w:pPr>
-    </w:p>
-    <w:p>
-      <w:pPr>
-        <w:rPr>
-          <w:rFonts w:asciiTheme="majorHAnsi" w:hAnsiTheme="majorHAnsi" w:cstheme="majorHAnsi"/>
-          <w:sz w:val="32"/>
-          <w:szCs w:val="32"/>
-          <w:lang w:val="en-US"/>
-        </w:rPr>
-      </w:pPr>
-      <w:r>
-        <w:rPr>
-          <w:rFonts w:asciiTheme="majorHAnsi" w:hAnsiTheme="majorHAnsi" w:cstheme="majorHAnsi"/>
-          <w:sz w:val="32"/>
-          <w:szCs w:val="32"/>
-          <w:lang w:val="en-US"/>
-        </w:rPr>
-        <w:t xml:space="preserve">2. What </w:t>
-      </w:r>
-      <w:r>
-        <w:rPr>
-          <w:rFonts w:asciiTheme="majorHAnsi" w:hAnsiTheme="majorHAnsi" w:cstheme="majorHAnsi"/>
-          <w:sz w:val="32"/>
-          <w:szCs w:val="32"/>
-          <w:lang w:val="en-US"/>
-        </w:rPr>
-        <w:t>happens</w:t>
-      </w:r>
-      <w:r>
-        <w:rPr>
-          <w:rFonts w:asciiTheme="majorHAnsi" w:hAnsiTheme="majorHAnsi" w:cstheme="majorHAnsi"/>
-          <w:sz w:val="32"/>
-          <w:szCs w:val="32"/>
-          <w:lang w:val="en-US"/>
-        </w:rPr>
-        <w:t xml:space="preserve"> when an array needs to grow beyond its current</w:t>
-      </w:r>
-      <w:r>
-        <w:rPr>
-          <w:rFonts w:asciiTheme="majorHAnsi" w:hAnsiTheme="majorHAnsi" w:cstheme="majorHAnsi"/>
-          <w:sz w:val="32"/>
-          <w:szCs w:val="32"/>
-          <w:lang w:val="en-US"/>
-        </w:rPr>
-        <w:t xml:space="preserve"> </w:t>
-      </w:r>
-      <w:r>
-        <w:rPr>
-          <w:rFonts w:asciiTheme="majorHAnsi" w:hAnsiTheme="majorHAnsi" w:cstheme="majorHAnsi"/>
-          <w:sz w:val="32"/>
-          <w:szCs w:val="32"/>
-          <w:lang w:val="en-US"/>
-        </w:rPr>
-        <w:t>capacity? Explain and produce a diagram showing the memory</w:t>
-      </w:r>
-      <w:r>
-        <w:rPr>
-          <w:rFonts w:asciiTheme="majorHAnsi" w:hAnsiTheme="majorHAnsi" w:cstheme="majorHAnsi"/>
-          <w:sz w:val="32"/>
-          <w:szCs w:val="32"/>
-          <w:lang w:val="en-US"/>
-        </w:rPr>
-        <w:t xml:space="preserve"> </w:t>
-      </w:r>
-      <w:r>
-        <w:rPr>
-          <w:rFonts w:asciiTheme="majorHAnsi" w:hAnsiTheme="majorHAnsi" w:cstheme="majorHAnsi"/>
-          <w:sz w:val="32"/>
-          <w:szCs w:val="32"/>
-          <w:lang w:val="en-US"/>
-        </w:rPr>
-        <w:t xml:space="preserve">layout before and after </w:t>
-      </w:r>
-      <w:r>
-        <w:rPr>
-          <w:rFonts w:asciiTheme="majorHAnsi" w:hAnsiTheme="majorHAnsi" w:cstheme="majorHAnsi"/>
-          <w:sz w:val="32"/>
-          <w:szCs w:val="32"/>
-          <w:lang w:val="en-US"/>
-        </w:rPr>
-        <w:t>expansion.</w:t>
-      </w:r>
-    </w:p>
-    <w:p>
-      <w:pPr>
-        <w:rPr>
-          <w:rFonts w:asciiTheme="majorHAnsi" w:hAnsiTheme="majorHAnsi" w:cstheme="majorHAnsi"/>
-          <w:sz w:val="32"/>
-          <w:szCs w:val="32"/>
-          <w:lang w:val="en-US"/>
-        </w:rPr>
-      </w:pPr>
-    </w:p>
-    <w:p>
-      <w:pPr>
-        <w:rPr>
-          <w:rFonts w:asciiTheme="majorHAnsi" w:hAnsiTheme="majorHAnsi" w:cstheme="majorHAnsi"/>
+      </w:pPr>
+      <w:r>
+        <w:rPr>
+          <w:rFonts w:ascii="Aptos" w:hAnsi="Aptos" w:cstheme="majorHAnsi"/>
           <w:sz w:val="28"/>
           <w:szCs w:val="28"/>
           <w:lang w:val="en-US"/>
         </w:rPr>
-      </w:pPr>
-      <w:r>
-        <w:rPr>
-          <w:rFonts w:asciiTheme="majorHAnsi" w:hAnsiTheme="majorHAnsi" w:cstheme="majorHAnsi"/>
-          <w:sz w:val="28"/>
-          <w:szCs w:val="28"/>
-          <w:lang w:val="en-US"/>
-        </w:rPr>
-        <w:t>2.</w:t>
-      </w:r>
-      <w:r>
-        <w:rPr>
-          <w:rFonts w:asciiTheme="majorHAnsi" w:hAnsiTheme="majorHAnsi" w:cstheme="majorHAnsi"/>
-          <w:sz w:val="28"/>
-          <w:szCs w:val="28"/>
-          <w:lang w:val="en-US"/>
-        </w:rPr>
-        <w:t>1. First, consider the case where there is space in memory after the end of the</w:t>
-      </w:r>
-      <w:r>
-        <w:rPr>
-          <w:rFonts w:asciiTheme="majorHAnsi" w:hAnsiTheme="majorHAnsi" w:cstheme="majorHAnsi"/>
-          <w:sz w:val="28"/>
-          <w:szCs w:val="28"/>
+        <w:t>Exercise 2</w:t>
+      </w:r>
+    </w:p>
+    <w:p>
+      <w:pPr>
+        <w:pStyle w:val="Heading1"/>
+        <w:rPr>
+          <w:lang w:val="en-US"/>
+        </w:rPr>
+      </w:pPr>
+      <w:r>
+        <w:rPr>
+          <w:lang w:val="en-US"/>
+        </w:rPr>
+        <w:t xml:space="preserve">Explain the difference between an array size and </w:t>
+      </w:r>
+      <w:r>
+        <w:rPr>
+          <w:lang w:val="en-US"/>
+        </w:rPr>
+        <w:t>capacity.</w:t>
+      </w:r>
+    </w:p>
+    <w:p>
+      <w:pPr>
+        <w:rPr>
+          <w:lang w:val="en-US"/>
+        </w:rPr>
+      </w:pPr>
+      <w:r>
+        <w:rPr>
+          <w:lang w:val="en-US"/>
+        </w:rPr>
+        <w:t xml:space="preserve">The array </w:t>
+      </w:r>
+      <w:r>
+        <w:rPr>
+          <w:lang w:val="en-US"/>
+        </w:rPr>
+        <w:t>size</w:t>
+      </w:r>
+      <w:r>
+        <w:rPr>
+          <w:lang w:val="en-US"/>
+        </w:rPr>
+        <w:t xml:space="preserve"> is the total number of ‘</w:t>
+      </w:r>
+      <w:r>
+        <w:rPr>
+          <w:lang w:val="en-US"/>
+        </w:rPr>
+        <w:t>bytes’</w:t>
+      </w:r>
+      <w:r>
+        <w:rPr>
+          <w:lang w:val="en-US"/>
+        </w:rPr>
+        <w:t xml:space="preserve"> allocated to an array. For example, </w:t>
+      </w:r>
+      <w:r>
+        <w:rPr>
+          <w:lang w:val="en-US"/>
+        </w:rPr>
+        <w:t>take</w:t>
+      </w:r>
+      <w:r>
+        <w:rPr>
+          <w:lang w:val="en-US"/>
+        </w:rPr>
+        <w:t xml:space="preserve"> an array like this</w:t>
+      </w:r>
+      <w:r>
+        <w:rPr>
+          <w:lang w:val="en-US"/>
+        </w:rPr>
+        <w:t>,</w:t>
+      </w:r>
+    </w:p>
+    <w:p>
+      <w:pPr>
+        <w:jc w:val="center"/>
+        <w:rPr>
+          <w:lang w:val="en-US"/>
+        </w:rPr>
+      </w:pPr>
+      <w:r>
+        <w:rPr>
+          <w:rFonts w:ascii="Consolas" w:hAnsi="Consolas"/>
+          <w:lang w:val="en-US"/>
+        </w:rPr>
+        <w:t>array = new Array[10]</w:t>
+      </w:r>
+    </w:p>
+    <w:p>
+      <w:pPr>
+        <w:rPr>
+          <w:rFonts w:cstheme="minorHAnsi"/>
+          <w:lang w:val="en-US"/>
+        </w:rPr>
+      </w:pPr>
+      <w:r>
+        <w:rPr>
+          <w:rFonts w:cstheme="minorHAnsi"/>
+          <w:lang w:val="en-US"/>
+        </w:rPr>
+        <w:t xml:space="preserve">Assuming an array of integers, </w:t>
+      </w:r>
+      <w:r>
+        <w:rPr>
+          <w:rFonts w:cstheme="minorHAnsi"/>
+          <w:lang w:val="en-US"/>
+        </w:rPr>
+        <w:t>the size of the array will be</w:t>
+      </w:r>
+      <w:r>
+        <w:rPr>
+          <w:rFonts w:cstheme="minorHAnsi"/>
+          <w:lang w:val="en-US"/>
+        </w:rPr>
+        <w:t>,</w:t>
+      </w:r>
+    </w:p>
+    <w:p>
+      <w:pPr>
+        <w:jc w:val="center"/>
+        <w:rPr>
+          <w:rFonts w:ascii="Consolas" w:hAnsi="Consolas" w:cstheme="minorHAnsi"/>
+          <w:lang w:val="en-US"/>
+        </w:rPr>
+      </w:pPr>
+      <w:r>
+        <w:rPr>
+          <w:rFonts w:ascii="Consolas" w:hAnsi="Consolas" w:cstheme="minorHAnsi"/>
+          <w:lang w:val="en-US"/>
+        </w:rPr>
+        <w:t>10 * sizeof(int) = 40 bytes</w:t>
+      </w:r>
+    </w:p>
+    <w:p>
+      <w:pPr>
+        <w:rPr>
+          <w:rFonts w:cstheme="minorHAnsi"/>
+          <w:lang w:val="en-US"/>
+        </w:rPr>
+      </w:pPr>
+      <w:r>
+        <w:rPr>
+          <w:rFonts w:cstheme="minorHAnsi"/>
+          <w:lang w:val="en-US"/>
+        </w:rPr>
+        <w:t>(e</w:t>
+      </w:r>
+      <w:r>
+        <w:rPr>
+          <w:rFonts w:cstheme="minorHAnsi"/>
+          <w:lang w:val="en-US"/>
+        </w:rPr>
+        <w:t>ven though the array is ‘empty’</w:t>
+      </w:r>
+      <w:r>
+        <w:rPr>
+          <w:rFonts w:cstheme="minorHAnsi"/>
+          <w:lang w:val="en-US"/>
+        </w:rPr>
+        <w:t>)</w:t>
+      </w:r>
+      <w:r>
+        <w:rPr>
+          <w:rFonts w:cstheme="minorHAnsi"/>
+          <w:lang w:val="en-US"/>
+        </w:rPr>
+        <w:t xml:space="preserve">. However, the </w:t>
+      </w:r>
+      <w:r>
+        <w:rPr>
+          <w:rFonts w:cstheme="minorHAnsi"/>
+          <w:lang w:val="en-US"/>
+        </w:rPr>
+        <w:t>capacity</w:t>
+      </w:r>
+      <w:r>
+        <w:rPr>
+          <w:rFonts w:cstheme="minorHAnsi"/>
+          <w:lang w:val="en-US"/>
+        </w:rPr>
+        <w:t xml:space="preserve"> is the total number of elements </w:t>
+      </w:r>
+      <w:r>
+        <w:rPr>
+          <w:rFonts w:cstheme="minorHAnsi"/>
+          <w:lang w:val="en-US"/>
+        </w:rPr>
+        <w:t xml:space="preserve">that the array can contain. In the above example, the capacity is </w:t>
+      </w:r>
+      <w:r>
+        <w:rPr>
+          <w:rFonts w:ascii="Consolas" w:hAnsi="Consolas" w:cstheme="minorHAnsi"/>
+          <w:lang w:val="en-US"/>
+        </w:rPr>
+        <w:t>10</w:t>
+      </w:r>
+      <w:r>
+        <w:rPr>
+          <w:rFonts w:cstheme="minorHAnsi"/>
+          <w:lang w:val="en-US"/>
+        </w:rPr>
+        <w:t>.</w:t>
+      </w:r>
+    </w:p>
+    <w:p>
+      <w:pPr>
+        <w:pStyle w:val="Heading1"/>
+        <w:rPr>
+          <w:lang w:val="en-US"/>
+        </w:rPr>
+      </w:pPr>
+      <w:r>
+        <w:rPr>
+          <w:lang w:val="en-US"/>
+        </w:rPr>
+        <w:t>What happens when an array needs to grow beyond its current capacity? Explain and produce a diagram showing the memory layout before and after expansion.</w:t>
+      </w:r>
+    </w:p>
+    <w:p>
+      <w:pPr>
+        <w:rPr>
+          <w:lang w:val="en-US"/>
+        </w:rPr>
+      </w:pPr>
+      <w:r>
+        <w:rPr>
+          <w:lang w:val="en-US"/>
+        </w:rPr>
+        <w:t>Let’s consider the case where there is space in memory after the end of the array.</w:t>
+      </w:r>
+      <w:r>
+        <w:rPr>
+          <w:lang w:val="en-US"/>
+        </w:rPr>
+        <w:t xml:space="preserve"> In this case, the size of the array</w:t>
+      </w:r>
+      <w:r>
+        <w:rPr>
+          <w:lang w:val="en-US"/>
+        </w:rPr>
+        <w:t xml:space="preserve"> is simply increased. That is, based on the data type of the array, more bytes are allocated at the end of the current array. </w:t>
+      </w:r>
+      <w:r>
+        <w:rPr>
+          <w:lang w:val="en-US"/>
+        </w:rPr>
+        <w:t xml:space="preserve">In the </w:t>
+      </w:r>
+      <w:r>
+        <w:rPr>
+          <w:lang w:val="en-US"/>
+        </w:rPr>
+        <w:t>diagram</w:t>
+      </w:r>
+      <w:r>
+        <w:rPr>
           <w:lang w:val="en-US"/>
         </w:rPr>
         <w:t xml:space="preserve"> </w:t>
       </w:r>
       <w:r>
         <w:rPr>
-          <w:rFonts w:asciiTheme="majorHAnsi" w:hAnsiTheme="majorHAnsi" w:cstheme="majorHAnsi"/>
-          <w:sz w:val="28"/>
-          <w:szCs w:val="28"/>
-          <w:lang w:val="en-US"/>
-        </w:rPr>
-        <w:t>array [0.3 pts]</w:t>
-      </w:r>
-    </w:p>
-    <w:p>
-      <w:pPr>
-        <w:rPr>
+          <w:lang w:val="en-US"/>
+        </w:rPr>
+        <w:t xml:space="preserve">below, the </w:t>
+      </w:r>
+      <w:r>
+        <w:rPr>
+          <w:lang w:val="en-US"/>
+        </w:rPr>
+        <w:t>array is expanded to include an additional</w:t>
+      </w:r>
+      <w:r>
+        <w:rPr>
+          <w:lang w:val="en-US"/>
+        </w:rPr>
+        <w:t xml:space="preserve"> </w:t>
+      </w:r>
+      <w:r>
+        <w:rPr>
+          <w:lang w:val="en-US"/>
+        </w:rPr>
+        <w:t>element.</w:t>
+      </w:r>
+    </w:p>
+    <w:p>
+      <w:pPr>
+        <w:jc w:val="center"/>
+        <w:rPr>
+          <w:lang w:val="en-US"/>
+        </w:rPr>
+      </w:pPr>
+      <w:r>
+        <w:rPr>
+          <w:noProof/>
           <w:lang w:val="en"/>
         </w:rPr>
-      </w:pPr>
-      <w:proofErr w:type="gramStart"/>
-      <w:r>
-        <w:rPr>
-          <w:lang w:val="en"/>
-        </w:rPr>
-        <w:t>Assuming that</w:t>
-      </w:r>
-      <w:proofErr w:type="gramEnd"/>
-      <w:r>
-        <w:rPr>
-          <w:lang w:val="en"/>
-        </w:rPr>
-        <w:t xml:space="preserve"> we only want to insert the element in the front of the array, we will first start with a pointer on the right side of the array, then shift each element 1 element to the right. This will make the very first element of the array free to be occupied by the new array.</w:t>
-      </w:r>
-    </w:p>
-    <w:p>
-      <w:pPr>
-        <w:rPr>
-          <w:rFonts w:ascii="Aptos" w:hAnsi="Aptos"/>
-          <w:sz w:val="28"/>
-          <w:szCs w:val="28"/>
-          <w:lang w:val="en-US"/>
-        </w:rPr>
-      </w:pPr>
-    </w:p>
-    <w:p>
-      <w:pPr>
-        <w:rPr>
-          <w:rFonts w:ascii="Aptos" w:hAnsi="Aptos"/>
-          <w:sz w:val="28"/>
-          <w:szCs w:val="28"/>
-          <w:lang w:val="en-US"/>
-        </w:rPr>
-      </w:pPr>
-      <w:r>
-        <w:rPr>
-          <w:rFonts w:ascii="Aptos" w:hAnsi="Aptos"/>
-          <w:sz w:val="28"/>
-          <w:szCs w:val="28"/>
-          <w:lang w:val="en-US"/>
-        </w:rPr>
-        <w:t>2.</w:t>
-      </w:r>
-      <w:r>
-        <w:rPr>
-          <w:rFonts w:ascii="Aptos" w:hAnsi="Aptos"/>
-          <w:sz w:val="28"/>
-          <w:szCs w:val="28"/>
-          <w:lang w:val="en-US"/>
-        </w:rPr>
-        <w:t>2. Then, consider the case where the memory after the end of the array is</w:t>
-      </w:r>
-      <w:r>
-        <w:rPr>
-          <w:rFonts w:ascii="Aptos" w:hAnsi="Aptos"/>
-          <w:sz w:val="28"/>
-          <w:szCs w:val="28"/>
-          <w:lang w:val="en-US"/>
-        </w:rPr>
-        <w:t xml:space="preserve"> </w:t>
-      </w:r>
-      <w:r>
-        <w:rPr>
-          <w:rFonts w:ascii="Aptos" w:hAnsi="Aptos"/>
-          <w:sz w:val="28"/>
-          <w:szCs w:val="28"/>
-          <w:lang w:val="en-US"/>
-        </w:rPr>
-        <w:t>occupied by another variable. What happens in that case? [0.3 pts]</w:t>
-      </w:r>
-    </w:p>
-    <w:p>
-      <w:pPr>
-        <w:rPr>
-          <w:lang w:val="en"/>
-        </w:rPr>
-      </w:pPr>
-      <w:r>
-        <w:rPr>
-          <w:lang w:val="en"/>
-        </w:rPr>
-        <w:t>In this case, we would need to create an array of the old array + 1 so that it is able to accommodate the new element. First</w:t>
-      </w:r>
-      <w:r>
-        <w:rPr>
-          <w:lang w:val="en"/>
-        </w:rPr>
-        <w:t>,</w:t>
-      </w:r>
-      <w:r>
-        <w:rPr>
-          <w:lang w:val="en"/>
-        </w:rPr>
-        <w:t xml:space="preserve"> we would give the first index to the new array, then one-by-one, copy the old array elements into the newly created one</w:t>
-      </w:r>
-      <w:r>
-        <w:rPr>
-          <w:lang w:val="en"/>
-        </w:rPr>
-        <w:t>.</w:t>
-      </w:r>
-    </w:p>
-    <w:p>
-      <w:pPr>
-        <w:rPr>
-          <w:lang w:val="en"/>
-        </w:rPr>
-      </w:pPr>
-    </w:p>
-    <w:p>
-      <w:pPr>
-        <w:rPr>
-          <w:lang w:val="en"/>
-        </w:rPr>
-      </w:pPr>
-    </w:p>
-    <w:p>
-      <w:pPr>
-        <w:rPr>
-          <w:rFonts w:ascii="Aptos" w:hAnsi="Aptos"/>
-          <w:sz w:val="28"/>
-          <w:szCs w:val="28"/>
-          <w:lang w:val="en"/>
-        </w:rPr>
-      </w:pPr>
-      <w:r>
-        <w:rPr>
-          <w:rFonts w:ascii="Aptos" w:hAnsi="Aptos"/>
-          <w:sz w:val="28"/>
-          <w:szCs w:val="28"/>
-          <w:lang w:val="en"/>
-        </w:rPr>
-        <w:t>3. Discuss one or more techniques real-world array implementations</w:t>
-      </w:r>
-      <w:r>
-        <w:rPr>
-          <w:rFonts w:ascii="Aptos" w:hAnsi="Aptos"/>
-          <w:sz w:val="28"/>
-          <w:szCs w:val="28"/>
-          <w:lang w:val="en"/>
-        </w:rPr>
-        <w:t xml:space="preserve"> </w:t>
-      </w:r>
-      <w:r>
-        <w:rPr>
-          <w:rFonts w:ascii="Aptos" w:hAnsi="Aptos"/>
-          <w:sz w:val="28"/>
-          <w:szCs w:val="28"/>
-          <w:lang w:val="en"/>
-        </w:rPr>
-        <w:t>use to amortize the cost of array expansion [0.2 pts</w:t>
-      </w:r>
-      <w:r>
-        <w:rPr>
-          <w:rFonts w:ascii="Aptos" w:hAnsi="Aptos"/>
-          <w:sz w:val="28"/>
-          <w:szCs w:val="28"/>
-          <w:lang w:val="en"/>
-        </w:rPr>
-        <w:t>]</w:t>
-      </w:r>
-    </w:p>
-    <w:p>
-      <w:pPr>
-        <w:rPr>
-          <w:lang w:val="en"/>
-        </w:rPr>
-      </w:pPr>
-      <w:r>
-        <w:t>W</w:t>
-      </w:r>
-      <w:r>
-        <w:t xml:space="preserve">hen the array needs to be expanded because it's </w:t>
-      </w:r>
-      <w:r>
-        <w:t>reac</w:t>
-      </w:r>
-      <w:r>
-        <w:t>hed</w:t>
-      </w:r>
-      <w:r>
-        <w:t xml:space="preserve"> its capacity, instead of just adding one element at a time, the capacity of the array is doubled. This means that if the current capacity is 10 and the array needs to be expanded, the new capacity will be 20.</w:t>
+        <w:drawing>
+          <wp:inline distT="0" distB="0" distL="0" distR="0" wp14:anchorId="0529680B" wp14:editId="4CE8B1E1">
+            <wp:extent cx="4115619" cy="2833577"/>
+            <wp:effectExtent l="0" t="0" r="0" b="5080"/>
+            <wp:docPr id="1691693621" name="Picture 1"/>
+            <wp:cNvGraphicFramePr>
+              <a:graphicFrameLocks xmlns:a="http://schemas.openxmlformats.org/drawingml/2006/main" noChangeAspect="1"/>
+            </wp:cNvGraphicFramePr>
+            <a:graphic xmlns:a="http://schemas.openxmlformats.org/drawingml/2006/main">
+              <a:graphicData uri="http://schemas.openxmlformats.org/drawingml/2006/picture">
+                <pic:pic xmlns:pic="http://schemas.openxmlformats.org/drawingml/2006/picture">
+                  <pic:nvPicPr>
+                    <pic:cNvPr id="0" name="Picture 1"/>
+                    <pic:cNvPicPr>
+                      <a:picLocks noChangeAspect="1" noChangeArrowheads="1"/>
+                    </pic:cNvPicPr>
+                  </pic:nvPicPr>
+                  <pic:blipFill>
+                    <a:blip r:embed="rId4" cstate="print">
+                      <a:extLst>
+                        <a:ext uri="{28A0092B-C50C-407E-A947-70E740481C1C}">
+                          <a14:useLocalDpi xmlns:a14="http://schemas.microsoft.com/office/drawing/2010/main" val="0"/>
+                        </a:ext>
+                      </a:extLst>
+                    </a:blip>
+                    <a:srcRect/>
+                    <a:stretch>
+                      <a:fillRect/>
+                    </a:stretch>
+                  </pic:blipFill>
+                  <pic:spPr bwMode="auto">
+                    <a:xfrm>
+                      <a:off x="0" y="0"/>
+                      <a:ext cx="4126353" cy="2840968"/>
+                    </a:xfrm>
+                    <a:prstGeom prst="rect">
+                      <a:avLst/>
+                    </a:prstGeom>
+                    <a:noFill/>
+                    <a:ln>
+                      <a:noFill/>
+                    </a:ln>
+                  </pic:spPr>
+                </pic:pic>
+              </a:graphicData>
+            </a:graphic>
+          </wp:inline>
+        </w:drawing>
+      </w:r>
+    </w:p>
+    <w:p>
+      <w:pPr>
+        <w:rPr>
+          <w:rFonts w:eastAsiaTheme="minorEastAsia"/>
+          <w:lang w:val="en-US"/>
+        </w:rPr>
+      </w:pPr>
+      <w:r>
+        <w:rPr>
+          <w:lang w:val="en-US"/>
+        </w:rPr>
+        <w:t xml:space="preserve">Now, let’s consider the case where there is no space after the end of the array. In this case, the whole array will have to be relocated to a suitable place in memory. This procedure involves copying the whole array which takes </w:t>
+      </w:r>
+      <m:oMath>
+        <m:r>
+          <w:rPr>
+            <w:rFonts w:ascii="Cambria Math" w:hAnsi="Cambria Math"/>
+            <w:lang w:val="en-US"/>
+          </w:rPr>
+          <m:t>O(n)</m:t>
+        </m:r>
+      </m:oMath>
+      <w:r>
+        <w:rPr>
+          <w:rFonts w:eastAsiaTheme="minorEastAsia"/>
+          <w:lang w:val="en-US"/>
+        </w:rPr>
+        <w:t xml:space="preserve"> time. The diagram below shows this case.</w:t>
+      </w:r>
+    </w:p>
+    <w:p>
+      <w:pPr>
+        <w:jc w:val="center"/>
+        <w:rPr>
+          <w:lang w:val="en-US"/>
+        </w:rPr>
+      </w:pPr>
+      <w:r>
+        <w:rPr>
+          <w:noProof/>
+          <w:lang w:val="en-US"/>
+        </w:rPr>
+        <w:lastRenderedPageBreak/>
+        <w:drawing>
+          <wp:inline distT="0" distB="0" distL="0" distR="0" wp14:anchorId="5840A23C" wp14:editId="04547299">
+            <wp:extent cx="4698324" cy="2743200"/>
+            <wp:effectExtent l="0" t="0" r="7620" b="0"/>
+            <wp:docPr id="323419136" name="Picture 2"/>
+            <wp:cNvGraphicFramePr>
+              <a:graphicFrameLocks xmlns:a="http://schemas.openxmlformats.org/drawingml/2006/main" noChangeAspect="1"/>
+            </wp:cNvGraphicFramePr>
+            <a:graphic xmlns:a="http://schemas.openxmlformats.org/drawingml/2006/main">
+              <a:graphicData uri="http://schemas.openxmlformats.org/drawingml/2006/picture">
+                <pic:pic xmlns:pic="http://schemas.openxmlformats.org/drawingml/2006/picture">
+                  <pic:nvPicPr>
+                    <pic:cNvPr id="0" name="Picture 2"/>
+                    <pic:cNvPicPr>
+                      <a:picLocks noChangeAspect="1" noChangeArrowheads="1"/>
+                    </pic:cNvPicPr>
+                  </pic:nvPicPr>
+                  <pic:blipFill>
+                    <a:blip r:embed="rId5" cstate="print">
+                      <a:extLst>
+                        <a:ext uri="{28A0092B-C50C-407E-A947-70E740481C1C}">
+                          <a14:useLocalDpi xmlns:a14="http://schemas.microsoft.com/office/drawing/2010/main" val="0"/>
+                        </a:ext>
+                      </a:extLst>
+                    </a:blip>
+                    <a:srcRect/>
+                    <a:stretch>
+                      <a:fillRect/>
+                    </a:stretch>
+                  </pic:blipFill>
+                  <pic:spPr bwMode="auto">
+                    <a:xfrm>
+                      <a:off x="0" y="0"/>
+                      <a:ext cx="4698324" cy="2743200"/>
+                    </a:xfrm>
+                    <a:prstGeom prst="rect">
+                      <a:avLst/>
+                    </a:prstGeom>
+                    <a:noFill/>
+                    <a:ln>
+                      <a:noFill/>
+                    </a:ln>
+                  </pic:spPr>
+                </pic:pic>
+              </a:graphicData>
+            </a:graphic>
+          </wp:inline>
+        </w:drawing>
+      </w:r>
+    </w:p>
+    <w:p>
+      <w:pPr>
+        <w:pStyle w:val="Heading1"/>
+        <w:rPr>
+          <w:lang w:val="en-US"/>
+        </w:rPr>
+      </w:pPr>
+      <w:r>
+        <w:rPr>
+          <w:lang w:val="en-US"/>
+        </w:rPr>
+        <w:t xml:space="preserve">Discuss one or more techniques real-world array implementations use to amortize the cost of array </w:t>
+      </w:r>
+      <w:r>
+        <w:rPr>
+          <w:lang w:val="en-US"/>
+        </w:rPr>
+        <w:t>expansion.</w:t>
+      </w:r>
+    </w:p>
+    <w:p>
+      <w:pPr>
+        <w:rPr>
+          <w:rFonts w:cstheme="minorHAnsi"/>
+          <w:lang w:val="en-US"/>
+        </w:rPr>
+      </w:pPr>
+      <w:r>
+        <w:rPr>
+          <w:lang w:val="en-US"/>
+        </w:rPr>
+        <w:t>A common implementation of array is ‘</w:t>
+      </w:r>
+      <w:r>
+        <w:rPr>
+          <w:lang w:val="en-US"/>
+        </w:rPr>
+        <w:t>vectors’</w:t>
+      </w:r>
+      <w:r>
+        <w:rPr>
+          <w:lang w:val="en-US"/>
+        </w:rPr>
+        <w:t xml:space="preserve">. In this implementation, when the array needs to be expanded because it’s reached its capacity, instead of just adding one element at a time, the capacity of the array is doubled. Essentially, if the current capacity is </w:t>
+      </w:r>
+      <w:r>
+        <w:rPr>
+          <w:rFonts w:ascii="Consolas" w:hAnsi="Consolas"/>
+          <w:lang w:val="en-US"/>
+        </w:rPr>
+        <w:t>10</w:t>
+      </w:r>
+      <w:r>
+        <w:rPr>
+          <w:rFonts w:cstheme="minorHAnsi"/>
+          <w:lang w:val="en-US"/>
+        </w:rPr>
+        <w:t xml:space="preserve"> and the array needs to be expanded, the new capacity will be </w:t>
+      </w:r>
+      <w:r>
+        <w:rPr>
+          <w:rFonts w:ascii="Consolas" w:hAnsi="Consolas" w:cstheme="minorHAnsi"/>
+          <w:lang w:val="en-US"/>
+        </w:rPr>
+        <w:t>20</w:t>
+      </w:r>
+      <w:r>
+        <w:rPr>
+          <w:rFonts w:cstheme="minorHAnsi"/>
+          <w:lang w:val="en-US"/>
+        </w:rPr>
+        <w:t xml:space="preserve">. Since copying over the array is </w:t>
+      </w:r>
+      <m:oMath>
+        <m:r>
+          <w:rPr>
+            <w:rFonts w:ascii="Cambria Math" w:hAnsi="Cambria Math" w:cstheme="minorHAnsi"/>
+            <w:lang w:val="en-US"/>
+          </w:rPr>
+          <m:t>O(n)</m:t>
+        </m:r>
+      </m:oMath>
+      <w:r>
+        <w:rPr>
+          <w:rFonts w:eastAsiaTheme="minorEastAsia" w:cstheme="minorHAnsi"/>
+          <w:lang w:val="en-US"/>
+        </w:rPr>
+        <w:t xml:space="preserve"> and expensive to compute, this ensures that copying occurs less often.</w:t>
       </w:r>
     </w:p>
     <w:sectPr>
@@ -905,9 +1006,31 @@
     <w:qFormat/>
     <w:rsid w:val="00B940CE"/>
   </w:style>
+  <w:style w:type="paragraph" w:styleId="Heading1">
+    <w:name w:val="heading 1"/>
+    <w:basedOn w:val="Normal"/>
+    <w:next w:val="Normal"/>
+    <w:link w:val="Heading1Char"/>
+    <w:uiPriority w:val="9"/>
+    <w:qFormat/>
+    <w:rsid w:val="001C53FE"/>
+    <w:pPr>
+      <w:keepNext/>
+      <w:keepLines/>
+      <w:spacing w:before="240" w:after="240"/>
+      <w:outlineLvl w:val="0"/>
+    </w:pPr>
+    <w:rPr>
+      <w:rFonts w:asciiTheme="majorHAnsi" w:eastAsiaTheme="majorEastAsia" w:hAnsiTheme="majorHAnsi" w:cstheme="majorBidi"/>
+      <w:color w:val="2F5496" w:themeColor="accent1" w:themeShade="BF"/>
+      <w:sz w:val="32"/>
+      <w:szCs w:val="32"/>
+    </w:rPr>
+  </w:style>
   <w:style w:type="character" w:default="1" w:styleId="DefaultParagraphFont">
     <w:name w:val="Default Paragraph Font"/>
     <w:uiPriority w:val="1"/>
+    <w:semiHidden/>
     <w:unhideWhenUsed/>
   </w:style>
   <w:style w:type="table" w:default="1" w:styleId="TableNormal">
@@ -930,6 +1053,40 @@
     <w:uiPriority w:val="99"/>
     <w:semiHidden/>
     <w:unhideWhenUsed/>
+  </w:style>
+  <w:style w:type="paragraph" w:styleId="ListParagraph">
+    <w:name w:val="List Paragraph"/>
+    <w:basedOn w:val="Normal"/>
+    <w:uiPriority w:val="34"/>
+    <w:qFormat/>
+    <w:rsid w:val="001F7B6E"/>
+    <w:pPr>
+      <w:ind w:left="720"/>
+      <w:contextualSpacing/>
+    </w:pPr>
+  </w:style>
+  <w:style w:type="character" w:customStyle="1" w:styleId="Heading1Char">
+    <w:name w:val="Heading 1 Char"/>
+    <w:basedOn w:val="DefaultParagraphFont"/>
+    <w:link w:val="Heading1"/>
+    <w:uiPriority w:val="9"/>
+    <w:rsid w:val="001C53FE"/>
+    <w:rPr>
+      <w:rFonts w:asciiTheme="majorHAnsi" w:eastAsiaTheme="majorEastAsia" w:hAnsiTheme="majorHAnsi" w:cstheme="majorBidi"/>
+      <w:color w:val="2F5496" w:themeColor="accent1" w:themeShade="BF"/>
+      <w:sz w:val="32"/>
+      <w:szCs w:val="32"/>
+    </w:rPr>
+  </w:style>
+  <w:style w:type="character" w:styleId="PlaceholderText">
+    <w:name w:val="Placeholder Text"/>
+    <w:basedOn w:val="DefaultParagraphFont"/>
+    <w:uiPriority w:val="99"/>
+    <w:semiHidden/>
+    <w:rsid w:val="00DB2061"/>
+    <w:rPr>
+      <w:color w:val="666666"/>
+    </w:rPr>
   </w:style>
 </w:styles>
 </file>

</xml_diff>